<commit_message>
Password Manager Project is Initialized into the Development
</commit_message>
<xml_diff>
--- a/Project-List.docx
+++ b/Project-List.docx
@@ -12,6 +12,29 @@
       <w:r>
         <w:rPr/>
         <w:t>Project Lists</w:t>
+      </w:r>
+    </w:p>
+    <w:p>
+      <w:pPr>
+        <w:pStyle w:val="Normal"/>
+        <w:bidi w:val="0"/>
+        <w:jc w:val="left"/>
+        <w:rPr/>
+      </w:pPr>
+      <w:r>
+        <w:rPr/>
+      </w:r>
+    </w:p>
+    <w:p>
+      <w:pPr>
+        <w:pStyle w:val="Normal"/>
+        <w:bidi w:val="0"/>
+        <w:jc w:val="left"/>
+        <w:rPr/>
+      </w:pPr>
+      <w:r>
+        <w:rPr/>
+        <w:t>1 - Password Manager</w:t>
       </w:r>
     </w:p>
     <w:sectPr>
@@ -34,14 +57,12 @@
       <w:rPr>
         <w:rFonts w:ascii="Liberation Serif" w:hAnsi="Liberation Serif" w:eastAsia="Noto Serif CJK SC" w:cs="Lohit Devanagari"/>
         <w:kern w:val="2"/>
-        <w:sz w:val="24"/>
         <w:szCs w:val="24"/>
         <w:lang w:val="en-IN" w:eastAsia="zh-CN" w:bidi="hi-IN"/>
       </w:rPr>
     </w:rPrDefault>
     <w:pPrDefault>
       <w:pPr>
-        <w:widowControl/>
         <w:suppressAutoHyphens w:val="true"/>
       </w:pPr>
     </w:pPrDefault>
@@ -51,10 +72,11 @@
     <w:qFormat/>
     <w:pPr>
       <w:widowControl/>
-      <w:kinsoku w:val="true"/>
-      <w:overflowPunct w:val="true"/>
-      <w:autoSpaceDE w:val="true"/>
+      <w:suppressAutoHyphens w:val="true"/>
+      <w:overflowPunct w:val="false"/>
       <w:bidi w:val="0"/>
+      <w:spacing w:before="0" w:after="0"/>
+      <w:jc w:val="left"/>
     </w:pPr>
     <w:rPr>
       <w:rFonts w:ascii="Liberation Serif" w:hAnsi="Liberation Serif" w:eastAsia="Noto Serif CJK SC" w:cs="Lohit Devanagari"/>

</xml_diff>